<commit_message>
Add first presentation draft; Update project title
</commit_message>
<xml_diff>
--- a/document/titlepage.docx
+++ b/document/titlepage.docx
@@ -26,7 +26,7 @@
           <w:lang w:eastAsia="ar-SA"/>
         </w:rPr>
         <w:drawing>
-          <wp:inline distT="0" distB="0" distL="0" distR="0" wp14:anchorId="541AE892" wp14:editId="0BDB5514">
+          <wp:inline distT="0" distB="0" distL="0" distR="0" wp14:anchorId="541AE892" wp14:editId="5B0A1474">
             <wp:extent cx="5760720" cy="2258695"/>
             <wp:effectExtent l="0" t="0" r="0" b="0"/>
             <wp:docPr id="3" name="Obraz 3" descr="Obraz zawierający Grafika, projekt graficzny, Czcionka, design&#10;&#10;Opis wygenerowany automatycznie"/>
@@ -234,7 +234,18 @@
           <w:szCs w:val="48"/>
           <w:lang w:eastAsia="ar-SA"/>
         </w:rPr>
-        <w:t>Projekt i konstrukcja s</w:t>
+        <w:t>K</w:t>
+      </w:r>
+      <w:r>
+        <w:rPr>
+          <w:b/>
+          <w:spacing w:val="5"/>
+          <w:kern w:val="28"/>
+          <w:sz w:val="40"/>
+          <w:szCs w:val="48"/>
+          <w:lang w:eastAsia="ar-SA"/>
+        </w:rPr>
+        <w:t>onstrukcja s</w:t>
       </w:r>
       <w:r>
         <w:rPr>
@@ -1906,6 +1917,12 @@
 </file>
 
 <file path=customXml/item2.xml><?xml version="1.0" encoding="utf-8"?>
+<p:properties xmlns:p="http://schemas.microsoft.com/office/2006/metadata/properties" xmlns:xsi="http://www.w3.org/2001/XMLSchema-instance" xmlns:pc="http://schemas.microsoft.com/office/infopath/2007/PartnerControls">
+  <documentManagement/>
+</p:properties>
+</file>
+
+<file path=customXml/item3.xml><?xml version="1.0" encoding="utf-8"?>
 <ct:contentTypeSchema xmlns:ct="http://schemas.microsoft.com/office/2006/metadata/contentType" xmlns:ma="http://schemas.microsoft.com/office/2006/metadata/properties/metaAttributes" ct:_="" ma:_="" ma:contentTypeName="Document" ma:contentTypeID="0x010100CD17920870E2664AA6E17CFA479EE016" ma:contentTypeVersion="3" ma:contentTypeDescription="Create a new document." ma:contentTypeScope="" ma:versionID="9fb4093bab093ec9b924068388da46fb">
   <xsd:schema xmlns:xsd="http://www.w3.org/2001/XMLSchema" xmlns:xs="http://www.w3.org/2001/XMLSchema" xmlns:p="http://schemas.microsoft.com/office/2006/metadata/properties" xmlns:ns2="ece547e8-bf78-42fa-9753-d1400f036503" targetNamespace="http://schemas.microsoft.com/office/2006/metadata/properties" ma:root="true" ma:fieldsID="eca86a13a8550b76f68b7b84aeb1fc76" ns2:_="">
     <xsd:import namespace="ece547e8-bf78-42fa-9753-d1400f036503"/>
@@ -2043,12 +2060,6 @@
 </ct:contentTypeSchema>
 </file>
 
-<file path=customXml/item3.xml><?xml version="1.0" encoding="utf-8"?>
-<p:properties xmlns:p="http://schemas.microsoft.com/office/2006/metadata/properties" xmlns:xsi="http://www.w3.org/2001/XMLSchema-instance" xmlns:pc="http://schemas.microsoft.com/office/infopath/2007/PartnerControls">
-  <documentManagement/>
-</p:properties>
-</file>
-
 <file path=customXml/itemProps1.xml><?xml version="1.0" encoding="utf-8"?>
 <ds:datastoreItem xmlns:ds="http://schemas.openxmlformats.org/officeDocument/2006/customXml" ds:itemID="{95CDB434-EDF3-422E-BDBE-6D5C81B5402D}">
   <ds:schemaRefs>
@@ -2058,6 +2069,15 @@
 </file>
 
 <file path=customXml/itemProps2.xml><?xml version="1.0" encoding="utf-8"?>
+<ds:datastoreItem xmlns:ds="http://schemas.openxmlformats.org/officeDocument/2006/customXml" ds:itemID="{2BD408F8-4010-45EE-9C32-1D7C1F11D5FF}">
+  <ds:schemaRefs>
+    <ds:schemaRef ds:uri="http://schemas.microsoft.com/office/2006/metadata/properties"/>
+    <ds:schemaRef ds:uri="http://schemas.microsoft.com/office/infopath/2007/PartnerControls"/>
+  </ds:schemaRefs>
+</ds:datastoreItem>
+</file>
+
+<file path=customXml/itemProps3.xml><?xml version="1.0" encoding="utf-8"?>
 <ds:datastoreItem xmlns:ds="http://schemas.openxmlformats.org/officeDocument/2006/customXml" ds:itemID="{6375BA50-38C1-44B2-BEBA-20F46472E928}">
   <ds:schemaRefs>
     <ds:schemaRef ds:uri="http://schemas.microsoft.com/office/2006/metadata/contentType"/>
@@ -2073,13 +2093,4 @@
     <ds:schemaRef ds:uri="http://schemas.microsoft.com/internal/obd"/>
   </ds:schemaRefs>
 </ds:datastoreItem>
-</file>
-
-<file path=customXml/itemProps3.xml><?xml version="1.0" encoding="utf-8"?>
-<ds:datastoreItem xmlns:ds="http://schemas.openxmlformats.org/officeDocument/2006/customXml" ds:itemID="{2BD408F8-4010-45EE-9C32-1D7C1F11D5FF}">
-  <ds:schemaRefs>
-    <ds:schemaRef ds:uri="http://schemas.microsoft.com/office/2006/metadata/properties"/>
-    <ds:schemaRef ds:uri="http://schemas.microsoft.com/office/infopath/2007/PartnerControls"/>
-  </ds:schemaRefs>
-</ds:datastoreItem>
 </file>
</xml_diff>

<commit_message>
Add tests section;  Add device schematic
</commit_message>
<xml_diff>
--- a/document/titlepage.docx
+++ b/document/titlepage.docx
@@ -26,7 +26,7 @@
           <w:lang w:eastAsia="ar-SA"/>
         </w:rPr>
         <w:drawing>
-          <wp:inline distT="0" distB="0" distL="0" distR="0" wp14:anchorId="541AE892" wp14:editId="5B0A1474">
+          <wp:inline distT="0" distB="0" distL="0" distR="0" wp14:anchorId="541AE892" wp14:editId="0A503263">
             <wp:extent cx="5760720" cy="2258695"/>
             <wp:effectExtent l="0" t="0" r="0" b="0"/>
             <wp:docPr id="3" name="Obraz 3" descr="Obraz zawierający Grafika, projekt graficzny, Czcionka, design&#10;&#10;Opis wygenerowany automatycznie"/>
@@ -322,7 +322,7 @@
           <w:szCs w:val="48"/>
           <w:lang w:eastAsia="ar-SA"/>
         </w:rPr>
-        <w:t>na mikrokontrolerze ESP32 z interfejsem użytkownika oraz API</w:t>
+        <w:t xml:space="preserve">na mikrokontrolerze ESP32 z interfejsem użytkownika oraz </w:t>
       </w:r>
       <w:r>
         <w:rPr>
@@ -333,7 +333,40 @@
           <w:szCs w:val="48"/>
           <w:lang w:eastAsia="ar-SA"/>
         </w:rPr>
-        <w:t xml:space="preserve"> REST</w:t>
+        <w:t>R</w:t>
+      </w:r>
+      <w:r>
+        <w:rPr>
+          <w:b/>
+          <w:spacing w:val="5"/>
+          <w:kern w:val="28"/>
+          <w:sz w:val="40"/>
+          <w:szCs w:val="48"/>
+          <w:lang w:eastAsia="ar-SA"/>
+        </w:rPr>
+        <w:t>EST</w:t>
+      </w:r>
+      <w:r>
+        <w:rPr>
+          <w:b/>
+          <w:spacing w:val="5"/>
+          <w:kern w:val="28"/>
+          <w:sz w:val="40"/>
+          <w:szCs w:val="48"/>
+          <w:lang w:eastAsia="ar-SA"/>
+        </w:rPr>
+        <w:t xml:space="preserve"> </w:t>
+      </w:r>
+      <w:r>
+        <w:rPr>
+          <w:b/>
+          <w:spacing w:val="5"/>
+          <w:kern w:val="28"/>
+          <w:sz w:val="40"/>
+          <w:szCs w:val="48"/>
+          <w:lang w:eastAsia="ar-SA"/>
+        </w:rPr>
+        <w:t>API</w:t>
       </w:r>
     </w:p>
     <w:p>
@@ -534,7 +567,6 @@
                 <w:kern w:val="1"/>
                 <w:sz w:val="24"/>
                 <w:szCs w:val="24"/>
-                <w:lang w:val="en-US"/>
               </w:rPr>
             </w:pPr>
             <w:r>
@@ -543,7 +575,6 @@
                 <w:kern w:val="1"/>
                 <w:sz w:val="24"/>
                 <w:szCs w:val="24"/>
-                <w:lang w:val="en-US"/>
               </w:rPr>
               <w:t>PROMOTOR/WYKŁADOWCA</w:t>
             </w:r>
@@ -558,7 +589,6 @@
                 <w:kern w:val="1"/>
                 <w:sz w:val="24"/>
                 <w:szCs w:val="24"/>
-                <w:lang w:val="en-US"/>
               </w:rPr>
             </w:pPr>
             <w:r>
@@ -567,7 +597,6 @@
                 <w:kern w:val="1"/>
                 <w:sz w:val="24"/>
                 <w:szCs w:val="24"/>
-                <w:lang w:val="en-US"/>
               </w:rPr>
               <w:t>DR JĘDRZEJ UŁASIEWICZ</w:t>
             </w:r>
@@ -584,7 +613,6 @@
           <w:kern w:val="1"/>
           <w:sz w:val="24"/>
           <w:szCs w:val="24"/>
-          <w:lang w:val="en-US"/>
         </w:rPr>
       </w:pPr>
     </w:p>
@@ -1917,12 +1945,6 @@
 </file>
 
 <file path=customXml/item2.xml><?xml version="1.0" encoding="utf-8"?>
-<p:properties xmlns:p="http://schemas.microsoft.com/office/2006/metadata/properties" xmlns:xsi="http://www.w3.org/2001/XMLSchema-instance" xmlns:pc="http://schemas.microsoft.com/office/infopath/2007/PartnerControls">
-  <documentManagement/>
-</p:properties>
-</file>
-
-<file path=customXml/item3.xml><?xml version="1.0" encoding="utf-8"?>
 <ct:contentTypeSchema xmlns:ct="http://schemas.microsoft.com/office/2006/metadata/contentType" xmlns:ma="http://schemas.microsoft.com/office/2006/metadata/properties/metaAttributes" ct:_="" ma:_="" ma:contentTypeName="Document" ma:contentTypeID="0x010100CD17920870E2664AA6E17CFA479EE016" ma:contentTypeVersion="3" ma:contentTypeDescription="Create a new document." ma:contentTypeScope="" ma:versionID="9fb4093bab093ec9b924068388da46fb">
   <xsd:schema xmlns:xsd="http://www.w3.org/2001/XMLSchema" xmlns:xs="http://www.w3.org/2001/XMLSchema" xmlns:p="http://schemas.microsoft.com/office/2006/metadata/properties" xmlns:ns2="ece547e8-bf78-42fa-9753-d1400f036503" targetNamespace="http://schemas.microsoft.com/office/2006/metadata/properties" ma:root="true" ma:fieldsID="eca86a13a8550b76f68b7b84aeb1fc76" ns2:_="">
     <xsd:import namespace="ece547e8-bf78-42fa-9753-d1400f036503"/>
@@ -2060,6 +2082,12 @@
 </ct:contentTypeSchema>
 </file>
 
+<file path=customXml/item3.xml><?xml version="1.0" encoding="utf-8"?>
+<p:properties xmlns:p="http://schemas.microsoft.com/office/2006/metadata/properties" xmlns:xsi="http://www.w3.org/2001/XMLSchema-instance" xmlns:pc="http://schemas.microsoft.com/office/infopath/2007/PartnerControls">
+  <documentManagement/>
+</p:properties>
+</file>
+
 <file path=customXml/itemProps1.xml><?xml version="1.0" encoding="utf-8"?>
 <ds:datastoreItem xmlns:ds="http://schemas.openxmlformats.org/officeDocument/2006/customXml" ds:itemID="{95CDB434-EDF3-422E-BDBE-6D5C81B5402D}">
   <ds:schemaRefs>
@@ -2069,15 +2097,6 @@
 </file>
 
 <file path=customXml/itemProps2.xml><?xml version="1.0" encoding="utf-8"?>
-<ds:datastoreItem xmlns:ds="http://schemas.openxmlformats.org/officeDocument/2006/customXml" ds:itemID="{2BD408F8-4010-45EE-9C32-1D7C1F11D5FF}">
-  <ds:schemaRefs>
-    <ds:schemaRef ds:uri="http://schemas.microsoft.com/office/2006/metadata/properties"/>
-    <ds:schemaRef ds:uri="http://schemas.microsoft.com/office/infopath/2007/PartnerControls"/>
-  </ds:schemaRefs>
-</ds:datastoreItem>
-</file>
-
-<file path=customXml/itemProps3.xml><?xml version="1.0" encoding="utf-8"?>
 <ds:datastoreItem xmlns:ds="http://schemas.openxmlformats.org/officeDocument/2006/customXml" ds:itemID="{6375BA50-38C1-44B2-BEBA-20F46472E928}">
   <ds:schemaRefs>
     <ds:schemaRef ds:uri="http://schemas.microsoft.com/office/2006/metadata/contentType"/>
@@ -2093,4 +2112,13 @@
     <ds:schemaRef ds:uri="http://schemas.microsoft.com/internal/obd"/>
   </ds:schemaRefs>
 </ds:datastoreItem>
+</file>
+
+<file path=customXml/itemProps3.xml><?xml version="1.0" encoding="utf-8"?>
+<ds:datastoreItem xmlns:ds="http://schemas.openxmlformats.org/officeDocument/2006/customXml" ds:itemID="{2BD408F8-4010-45EE-9C32-1D7C1F11D5FF}">
+  <ds:schemaRefs>
+    <ds:schemaRef ds:uri="http://schemas.microsoft.com/office/2006/metadata/properties"/>
+    <ds:schemaRef ds:uri="http://schemas.microsoft.com/office/infopath/2007/PartnerControls"/>
+  </ds:schemaRefs>
+</ds:datastoreItem>
 </file>
</xml_diff>